<commit_message>
17 фев 2023 г. 15:32:40
</commit_message>
<xml_diff>
--- a/fh/lab1/Lab1_solution/Lab1_Отчет_Мосолова_Виктория_Кс-24.docx
+++ b/fh/lab1/Lab1_solution/Lab1_Отчет_Мосолова_Виктория_Кс-24.docx
@@ -526,7 +526,6 @@
         </w:rPr>
         <w:tab/>
       </w:r>
-      <w:proofErr w:type="spellStart"/>
       <w:r>
         <w:rPr>
           <w:rFonts w:eastAsia="Times New Roman" w:cs="Times New Roman"/>
@@ -534,17 +533,7 @@
           <w:szCs w:val="28"/>
           <w:lang w:eastAsia="ru-RU"/>
         </w:rPr>
-        <w:t>Митричев</w:t>
-      </w:r>
-      <w:proofErr w:type="spellEnd"/>
-      <w:r>
-        <w:rPr>
-          <w:rFonts w:eastAsia="Times New Roman" w:cs="Times New Roman"/>
-          <w:color w:val="00000A"/>
-          <w:szCs w:val="28"/>
-          <w:lang w:eastAsia="ru-RU"/>
-        </w:rPr>
-        <w:t xml:space="preserve"> И.И.</w:t>
+        <w:t>Митричев И.И.</w:t>
       </w:r>
     </w:p>
     <w:p>
@@ -955,23 +944,7 @@
           <w:rFonts w:cs="Times New Roman"/>
           <w:szCs w:val="28"/>
         </w:rPr>
-        <w:t xml:space="preserve"> от температуры с использованием данных БД «</w:t>
-      </w:r>
-      <w:proofErr w:type="spellStart"/>
-      <w:r>
-        <w:rPr>
-          <w:rFonts w:cs="Times New Roman"/>
-          <w:szCs w:val="28"/>
-        </w:rPr>
-        <w:t>Third</w:t>
-      </w:r>
-      <w:proofErr w:type="spellEnd"/>
-      <w:r>
-        <w:rPr>
-          <w:rFonts w:cs="Times New Roman"/>
-          <w:szCs w:val="28"/>
-        </w:rPr>
-        <w:t xml:space="preserve"> Millennium…».</w:t>
+        <w:t xml:space="preserve"> от температуры с использованием данных БД «Third Millennium…».</w:t>
       </w:r>
     </w:p>
     <w:p>
@@ -1330,21 +1303,7 @@
           <w:rFonts w:eastAsiaTheme="minorEastAsia" w:cs="Times New Roman"/>
           <w:szCs w:val="28"/>
         </w:rPr>
-        <w:t xml:space="preserve">стандартная энтальпия </w:t>
-      </w:r>
-      <w:r>
-        <w:rPr>
-          <w:rFonts w:eastAsiaTheme="minorEastAsia" w:cs="Times New Roman"/>
-          <w:szCs w:val="28"/>
-        </w:rPr>
-        <w:t>реагентов</w:t>
-      </w:r>
-      <w:r>
-        <w:rPr>
-          <w:rFonts w:eastAsiaTheme="minorEastAsia" w:cs="Times New Roman"/>
-          <w:szCs w:val="28"/>
-        </w:rPr>
-        <w:t xml:space="preserve"> при различной температуре</w:t>
+        <w:t>стандартная энтальпия реагентов при различной температуре</w:t>
       </w:r>
       <w:r>
         <w:rPr>
@@ -1476,10 +1435,7 @@
     </w:p>
     <w:p>
       <w:r>
-        <w:t xml:space="preserve">а0-а5 – </w:t>
-      </w:r>
-      <w:r>
-        <w:t xml:space="preserve">коэффициенты </w:t>
+        <w:t xml:space="preserve">а0-а5 – коэффициенты </w:t>
       </w:r>
       <w:r>
         <w:t xml:space="preserve">для </w:t>
@@ -1523,19 +1479,7 @@
         <w:t xml:space="preserve"> –</w:t>
       </w:r>
       <w:r>
-        <w:t xml:space="preserve"> универсальная газовая постоянна</w:t>
-      </w:r>
-      <w:r>
-        <w:t>я</w:t>
-      </w:r>
-      <w:r>
-        <w:t>, равная 8.31</w:t>
-      </w:r>
-      <w:r>
-        <w:t>4</w:t>
-      </w:r>
-      <w:r>
-        <w:t xml:space="preserve"> Дж</w:t>
+        <w:t xml:space="preserve"> универсальная газовая постоянная, равная 8.314 Дж</w:t>
       </w:r>
       <w:r>
         <w:t>/</w:t>
@@ -1676,6 +1620,7 @@
       </w:pPr>
       <w:r>
         <w:rPr>
+          <w:noProof/>
           <w:lang w:val="en-US"/>
         </w:rPr>
         <w:drawing>
@@ -1744,6 +1689,9 @@
         <w:jc w:val="left"/>
       </w:pPr>
       <w:r>
+        <w:rPr>
+          <w:noProof/>
+        </w:rPr>
         <w:drawing>
           <wp:anchor distT="0" distB="0" distL="114300" distR="114300" simplePos="0" relativeHeight="251661312" behindDoc="0" locked="0" layoutInCell="1" allowOverlap="1" wp14:anchorId="63BB9800" wp14:editId="426CB905">
             <wp:simplePos x="0" y="0"/>
@@ -1851,16 +1799,16 @@
           <w:noProof/>
         </w:rPr>
         <w:drawing>
-          <wp:anchor distT="0" distB="0" distL="114300" distR="114300" simplePos="0" relativeHeight="251663360" behindDoc="0" locked="0" layoutInCell="1" allowOverlap="1" wp14:anchorId="71762E07" wp14:editId="7F4C7603">
+          <wp:anchor distT="0" distB="0" distL="114300" distR="114300" simplePos="0" relativeHeight="251665408" behindDoc="0" locked="0" layoutInCell="1" allowOverlap="1" wp14:anchorId="41925643" wp14:editId="01B09387">
             <wp:simplePos x="0" y="0"/>
             <wp:positionH relativeFrom="page">
-              <wp:posOffset>720090</wp:posOffset>
+              <wp:posOffset>657225</wp:posOffset>
             </wp:positionH>
             <wp:positionV relativeFrom="page">
-              <wp:posOffset>1491632</wp:posOffset>
+              <wp:posOffset>1571625</wp:posOffset>
             </wp:positionV>
-            <wp:extent cx="6480175" cy="3094355"/>
-            <wp:effectExtent l="0" t="0" r="15875" b="10795"/>
+            <wp:extent cx="6480175" cy="2645410"/>
+            <wp:effectExtent l="0" t="0" r="15875" b="2540"/>
             <wp:wrapTopAndBottom/>
             <wp:docPr id="3" name="Диаграмма 3">
               <a:extLst xmlns:a="http://schemas.openxmlformats.org/drawingml/2006/main">
@@ -1906,7 +1854,22 @@
         <w:t>Так как тепловой эффект</w:t>
       </w:r>
       <w:r>
-        <w:t xml:space="preserve"> &lt; 0, </w:t>
+        <w:t xml:space="preserve"> </w:t>
+      </w:r>
+      <w:r>
+        <w:t xml:space="preserve"> </w:t>
+      </w:r>
+      <m:oMath>
+        <m:r>
+          <w:rPr>
+            <w:rFonts w:ascii="Cambria Math" w:hAnsi="Cambria Math" w:cs="Times New Roman"/>
+            <w:szCs w:val="28"/>
+          </w:rPr>
+          <m:t>∆H</m:t>
+        </m:r>
+      </m:oMath>
+      <w:r>
+        <w:t xml:space="preserve">&lt; 0, </w:t>
       </w:r>
       <w:r>
         <w:t xml:space="preserve">можно сказать, что реакция экзотермическая. </w:t>
@@ -5687,6 +5650,7 @@
     <w:lsdException w:name="HTML Sample" w:semiHidden="1" w:unhideWhenUsed="1"/>
     <w:lsdException w:name="HTML Typewriter" w:semiHidden="1" w:unhideWhenUsed="1"/>
     <w:lsdException w:name="HTML Variable" w:semiHidden="1" w:unhideWhenUsed="1"/>
+    <w:lsdException w:name="Normal Table" w:semiHidden="1" w:unhideWhenUsed="1"/>
     <w:lsdException w:name="annotation subject" w:semiHidden="1" w:unhideWhenUsed="1"/>
     <w:lsdException w:name="No List" w:semiHidden="1" w:unhideWhenUsed="1"/>
     <w:lsdException w:name="Outline List 1" w:semiHidden="1" w:unhideWhenUsed="1"/>
@@ -5729,8 +5693,11 @@
     <w:lsdException w:name="Table Contemporary" w:semiHidden="1" w:unhideWhenUsed="1"/>
     <w:lsdException w:name="Table Elegant" w:semiHidden="1" w:unhideWhenUsed="1"/>
     <w:lsdException w:name="Table Professional" w:semiHidden="1" w:unhideWhenUsed="1"/>
+    <w:lsdException w:name="Table Subtle 1" w:semiHidden="1" w:unhideWhenUsed="1"/>
     <w:lsdException w:name="Table Subtle 2" w:semiHidden="1" w:unhideWhenUsed="1"/>
     <w:lsdException w:name="Table Web 1" w:semiHidden="1" w:unhideWhenUsed="1"/>
+    <w:lsdException w:name="Table Web 2" w:semiHidden="1" w:unhideWhenUsed="1"/>
+    <w:lsdException w:name="Table Web 3" w:semiHidden="1" w:unhideWhenUsed="1"/>
     <w:lsdException w:name="Balloon Text" w:semiHidden="1" w:unhideWhenUsed="1"/>
     <w:lsdException w:name="Table Grid" w:uiPriority="39"/>
     <w:lsdException w:name="Table Theme" w:semiHidden="1" w:unhideWhenUsed="1"/>
@@ -6351,7 +6318,7 @@
           <c:order val="0"/>
           <c:tx>
             <c:strRef>
-              <c:f>Лист1!$B$3</c:f>
+              <c:f>Лист1!$C$3</c:f>
               <c:strCache>
                 <c:ptCount val="1"/>
               </c:strCache>
@@ -6370,167 +6337,6 @@
             <c:symbol val="none"/>
           </c:marker>
           <c:cat>
-            <c:strRef>
-              <c:f>Лист1!$C$4:$C$54</c:f>
-              <c:strCache>
-                <c:ptCount val="51"/>
-                <c:pt idx="0">
-                  <c:v>-133820.765566</c:v>
-                </c:pt>
-                <c:pt idx="1">
-                  <c:v>-133664.678776</c:v>
-                </c:pt>
-                <c:pt idx="2">
-                  <c:v>-133505.607238</c:v>
-                </c:pt>
-                <c:pt idx="3">
-                  <c:v>-133343.550179</c:v>
-                </c:pt>
-                <c:pt idx="4">
-                  <c:v>-133178.507793</c:v>
-                </c:pt>
-                <c:pt idx="5">
-                  <c:v>-133010.481242</c:v>
-                </c:pt>
-                <c:pt idx="6">
-                  <c:v>-132839.472660</c:v>
-                </c:pt>
-                <c:pt idx="7">
-                  <c:v>-132665.485154</c:v>
-                </c:pt>
-                <c:pt idx="8">
-                  <c:v>-132488.522806</c:v>
-                </c:pt>
-                <c:pt idx="9">
-                  <c:v>-132308.590678</c:v>
-                </c:pt>
-                <c:pt idx="10">
-                  <c:v>-132125.694811</c:v>
-                </c:pt>
-                <c:pt idx="11">
-                  <c:v>-131939.842231</c:v>
-                </c:pt>
-                <c:pt idx="12">
-                  <c:v>-131751.040946</c:v>
-                </c:pt>
-                <c:pt idx="13">
-                  <c:v>-131559.299956</c:v>
-                </c:pt>
-                <c:pt idx="14">
-                  <c:v>-131364.629248</c:v>
-                </c:pt>
-                <c:pt idx="15">
-                  <c:v>-131167.039803</c:v>
-                </c:pt>
-                <c:pt idx="16">
-                  <c:v>-130966.543598</c:v>
-                </c:pt>
-                <c:pt idx="17">
-                  <c:v>-130763.153603</c:v>
-                </c:pt>
-                <c:pt idx="18">
-                  <c:v>-130556.883794</c:v>
-                </c:pt>
-                <c:pt idx="19">
-                  <c:v>-130347.749145</c:v>
-                </c:pt>
-                <c:pt idx="20">
-                  <c:v>-130135.765634</c:v>
-                </c:pt>
-                <c:pt idx="21">
-                  <c:v>-129920.950250</c:v>
-                </c:pt>
-                <c:pt idx="22">
-                  <c:v>-129703.320987</c:v>
-                </c:pt>
-                <c:pt idx="23">
-                  <c:v>-129482.896854</c:v>
-                </c:pt>
-                <c:pt idx="24">
-                  <c:v>-129259.697871</c:v>
-                </c:pt>
-                <c:pt idx="25">
-                  <c:v>-129033.745077</c:v>
-                </c:pt>
-                <c:pt idx="26">
-                  <c:v>-128805.060530</c:v>
-                </c:pt>
-                <c:pt idx="27">
-                  <c:v>-128573.667306</c:v>
-                </c:pt>
-                <c:pt idx="28">
-                  <c:v>-128339.589509</c:v>
-                </c:pt>
-                <c:pt idx="29">
-                  <c:v>-128102.852267</c:v>
-                </c:pt>
-                <c:pt idx="30">
-                  <c:v>-127863.481736</c:v>
-                </c:pt>
-                <c:pt idx="31">
-                  <c:v>-127621.505103</c:v>
-                </c:pt>
-                <c:pt idx="32">
-                  <c:v>-127376.950589</c:v>
-                </c:pt>
-                <c:pt idx="33">
-                  <c:v>-127129.847450</c:v>
-                </c:pt>
-                <c:pt idx="34">
-                  <c:v>-126880.225981</c:v>
-                </c:pt>
-                <c:pt idx="35">
-                  <c:v>-126628.117516</c:v>
-                </c:pt>
-                <c:pt idx="36">
-                  <c:v>-126373.554432</c:v>
-                </c:pt>
-                <c:pt idx="37">
-                  <c:v>-126116.570154</c:v>
-                </c:pt>
-                <c:pt idx="38">
-                  <c:v>-125857.199149</c:v>
-                </c:pt>
-                <c:pt idx="39">
-                  <c:v>-125595.476940</c:v>
-                </c:pt>
-                <c:pt idx="40">
-                  <c:v>-125331.440099</c:v>
-                </c:pt>
-                <c:pt idx="41">
-                  <c:v>-125065.126252</c:v>
-                </c:pt>
-                <c:pt idx="42">
-                  <c:v>-124796.574085</c:v>
-                </c:pt>
-                <c:pt idx="43">
-                  <c:v>-124525.823341</c:v>
-                </c:pt>
-                <c:pt idx="44">
-                  <c:v>-124252.914827</c:v>
-                </c:pt>
-                <c:pt idx="45">
-                  <c:v>-123977.890412</c:v>
-                </c:pt>
-                <c:pt idx="46">
-                  <c:v>-123700.793035</c:v>
-                </c:pt>
-                <c:pt idx="47">
-                  <c:v>-123421.666701</c:v>
-                </c:pt>
-                <c:pt idx="48">
-                  <c:v>-123140.556487</c:v>
-                </c:pt>
-                <c:pt idx="49">
-                  <c:v>-122857.508546</c:v>
-                </c:pt>
-                <c:pt idx="50">
-                  <c:v>-122572.570105</c:v>
-                </c:pt>
-              </c:strCache>
-            </c:strRef>
-          </c:cat>
-          <c:val>
             <c:numRef>
               <c:f>Лист1!$B$4:$B$54</c:f>
               <c:numCache>
@@ -6691,11 +6497,173 @@
                 </c:pt>
               </c:numCache>
             </c:numRef>
+          </c:cat>
+          <c:val>
+            <c:numRef>
+              <c:f>Лист1!$C$4:$C$54</c:f>
+              <c:numCache>
+                <c:formatCode>General</c:formatCode>
+                <c:ptCount val="51"/>
+                <c:pt idx="0">
+                  <c:v>-133820.76556599999</c:v>
+                </c:pt>
+                <c:pt idx="1">
+                  <c:v>-133664.67877599999</c:v>
+                </c:pt>
+                <c:pt idx="2">
+                  <c:v>-133505.607238</c:v>
+                </c:pt>
+                <c:pt idx="3">
+                  <c:v>-133343.55017900001</c:v>
+                </c:pt>
+                <c:pt idx="4">
+                  <c:v>-133178.507793</c:v>
+                </c:pt>
+                <c:pt idx="5">
+                  <c:v>-133010.48124200001</c:v>
+                </c:pt>
+                <c:pt idx="6">
+                  <c:v>-132839.47266</c:v>
+                </c:pt>
+                <c:pt idx="7">
+                  <c:v>-132665.48515399999</c:v>
+                </c:pt>
+                <c:pt idx="8">
+                  <c:v>-132488.52280599999</c:v>
+                </c:pt>
+                <c:pt idx="9">
+                  <c:v>-132308.59067800001</c:v>
+                </c:pt>
+                <c:pt idx="10">
+                  <c:v>-132125.69481099999</c:v>
+                </c:pt>
+                <c:pt idx="11">
+                  <c:v>-131939.84223099999</c:v>
+                </c:pt>
+                <c:pt idx="12">
+                  <c:v>-131751.04094599999</c:v>
+                </c:pt>
+                <c:pt idx="13">
+                  <c:v>-131559.299956</c:v>
+                </c:pt>
+                <c:pt idx="14">
+                  <c:v>-131364.62924800001</c:v>
+                </c:pt>
+                <c:pt idx="15">
+                  <c:v>-131167.03980299999</c:v>
+                </c:pt>
+                <c:pt idx="16">
+                  <c:v>-130966.543598</c:v>
+                </c:pt>
+                <c:pt idx="17">
+                  <c:v>-130763.153603</c:v>
+                </c:pt>
+                <c:pt idx="18">
+                  <c:v>-130556.88379399999</c:v>
+                </c:pt>
+                <c:pt idx="19">
+                  <c:v>-130347.74914499999</c:v>
+                </c:pt>
+                <c:pt idx="20">
+                  <c:v>-130135.765634</c:v>
+                </c:pt>
+                <c:pt idx="21">
+                  <c:v>-129920.95024999999</c:v>
+                </c:pt>
+                <c:pt idx="22">
+                  <c:v>-129703.320987</c:v>
+                </c:pt>
+                <c:pt idx="23">
+                  <c:v>-129482.89685400001</c:v>
+                </c:pt>
+                <c:pt idx="24">
+                  <c:v>-129259.697871</c:v>
+                </c:pt>
+                <c:pt idx="25">
+                  <c:v>-129033.745077</c:v>
+                </c:pt>
+                <c:pt idx="26">
+                  <c:v>-128805.06053</c:v>
+                </c:pt>
+                <c:pt idx="27">
+                  <c:v>-128573.667306</c:v>
+                </c:pt>
+                <c:pt idx="28">
+                  <c:v>-128339.589509</c:v>
+                </c:pt>
+                <c:pt idx="29">
+                  <c:v>-128102.85226699999</c:v>
+                </c:pt>
+                <c:pt idx="30">
+                  <c:v>-127863.481736</c:v>
+                </c:pt>
+                <c:pt idx="31">
+                  <c:v>-127621.505103</c:v>
+                </c:pt>
+                <c:pt idx="32">
+                  <c:v>-127376.950589</c:v>
+                </c:pt>
+                <c:pt idx="33">
+                  <c:v>-127129.84745</c:v>
+                </c:pt>
+                <c:pt idx="34">
+                  <c:v>-126880.225981</c:v>
+                </c:pt>
+                <c:pt idx="35">
+                  <c:v>-126628.117516</c:v>
+                </c:pt>
+                <c:pt idx="36">
+                  <c:v>-126373.554432</c:v>
+                </c:pt>
+                <c:pt idx="37">
+                  <c:v>-126116.570154</c:v>
+                </c:pt>
+                <c:pt idx="38">
+                  <c:v>-125857.19914899999</c:v>
+                </c:pt>
+                <c:pt idx="39">
+                  <c:v>-125595.47693999999</c:v>
+                </c:pt>
+                <c:pt idx="40">
+                  <c:v>-125331.440099</c:v>
+                </c:pt>
+                <c:pt idx="41">
+                  <c:v>-125065.126252</c:v>
+                </c:pt>
+                <c:pt idx="42">
+                  <c:v>-124796.574085</c:v>
+                </c:pt>
+                <c:pt idx="43">
+                  <c:v>-124525.823341</c:v>
+                </c:pt>
+                <c:pt idx="44">
+                  <c:v>-124252.914827</c:v>
+                </c:pt>
+                <c:pt idx="45">
+                  <c:v>-123977.89041199999</c:v>
+                </c:pt>
+                <c:pt idx="46">
+                  <c:v>-123700.793035</c:v>
+                </c:pt>
+                <c:pt idx="47">
+                  <c:v>-123421.66670099999</c:v>
+                </c:pt>
+                <c:pt idx="48">
+                  <c:v>-123140.55648699999</c:v>
+                </c:pt>
+                <c:pt idx="49">
+                  <c:v>-122857.508546</c:v>
+                </c:pt>
+                <c:pt idx="50">
+                  <c:v>-122572.57010500001</c:v>
+                </c:pt>
+              </c:numCache>
+            </c:numRef>
           </c:val>
           <c:smooth val="0"/>
           <c:extLst>
             <c:ext xmlns:c16="http://schemas.microsoft.com/office/drawing/2014/chart" uri="{C3380CC4-5D6E-409C-BE32-E72D297353CC}">
-              <c16:uniqueId val="{00000000-2305-4E9E-84F7-F43A9BEAAA63}"/>
+              <c16:uniqueId val="{00000000-21AE-4E0F-B9F8-1767861CA025}"/>
             </c:ext>
           </c:extLst>
         </c:ser>
@@ -6739,11 +6707,7 @@
                 </a:pPr>
                 <a:r>
                   <a:rPr lang="ru-RU"/>
-                  <a:t>Тепловой</a:t>
-                </a:r>
-                <a:r>
-                  <a:rPr lang="ru-RU" baseline="0"/>
-                  <a:t> эффект реакции</a:t>
+                  <a:t>Температура</a:t>
                 </a:r>
                 <a:endParaRPr lang="en-US"/>
               </a:p>
@@ -6779,9 +6743,9 @@
           </c:txPr>
         </c:title>
         <c:numFmt formatCode="General" sourceLinked="1"/>
-        <c:majorTickMark val="none"/>
+        <c:majorTickMark val="out"/>
         <c:minorTickMark val="none"/>
-        <c:tickLblPos val="nextTo"/>
+        <c:tickLblPos val="low"/>
         <c:spPr>
           <a:noFill/>
           <a:ln w="9525" cap="flat" cmpd="sng" algn="ctr">
@@ -6864,7 +6828,7 @@
                 </a:pPr>
                 <a:r>
                   <a:rPr lang="ru-RU"/>
-                  <a:t>Температура</a:t>
+                  <a:t>Тепловой эффект</a:t>
                 </a:r>
               </a:p>
             </c:rich>

</xml_diff>